<commit_message>
Back to top set-top effect;Web page images made Sprite map icon;
CSS compression, the use of fonts icon iconfont, independent public
style;
The last three ICONS to share to;
</commit_message>
<xml_diff>
--- a/science 1.0/require.docx
+++ b/science 1.0/require.docx
@@ -49,21 +49,16 @@
     <w:p>
       <w:pPr>
         <w:pStyle w:val="a3"/>
-        <w:ind w:firstLineChars="50" w:firstLine="120"/>
-        <w:rPr>
-          <w:rFonts w:hAnsi="宋体" w:cs="宋体"/>
-          <w:sz w:val="24"/>
-          <w:szCs w:val="24"/>
-        </w:rPr>
-      </w:pPr>
-      <w:r>
-        <w:rPr>
-          <w:rFonts w:hAnsi="宋体" w:cs="宋体" w:hint="eastAsia"/>
-          <w:sz w:val="24"/>
-          <w:szCs w:val="24"/>
-        </w:rPr>
-        <w:t>1.</w:t>
-      </w:r>
+        <w:numPr>
+          <w:ilvl w:val="0"/>
+          <w:numId w:val="2"/>
+        </w:numPr>
+        <w:rPr>
+          <w:rFonts w:hAnsi="宋体" w:cs="宋体"/>
+          <w:sz w:val="24"/>
+          <w:szCs w:val="24"/>
+        </w:rPr>
+      </w:pPr>
       <w:r>
         <w:rPr>
           <w:rFonts w:hAnsi="宋体" w:cs="宋体" w:hint="eastAsia"/>
@@ -84,21 +79,16 @@
     <w:p>
       <w:pPr>
         <w:pStyle w:val="a3"/>
-        <w:ind w:firstLineChars="50" w:firstLine="120"/>
-        <w:rPr>
-          <w:rFonts w:hAnsi="宋体" w:cs="宋体"/>
-          <w:sz w:val="24"/>
-          <w:szCs w:val="24"/>
-        </w:rPr>
-      </w:pPr>
-      <w:r>
-        <w:rPr>
-          <w:rFonts w:hAnsi="宋体" w:cs="宋体" w:hint="eastAsia"/>
-          <w:sz w:val="24"/>
-          <w:szCs w:val="24"/>
-        </w:rPr>
-        <w:t>2.</w:t>
-      </w:r>
+        <w:numPr>
+          <w:ilvl w:val="0"/>
+          <w:numId w:val="2"/>
+        </w:numPr>
+        <w:rPr>
+          <w:rFonts w:hAnsi="宋体" w:cs="宋体"/>
+          <w:sz w:val="24"/>
+          <w:szCs w:val="24"/>
+        </w:rPr>
+      </w:pPr>
       <w:r>
         <w:rPr>
           <w:rFonts w:hAnsi="宋体" w:cs="宋体" w:hint="eastAsia"/>
@@ -119,21 +109,16 @@
     <w:p>
       <w:pPr>
         <w:pStyle w:val="a3"/>
-        <w:ind w:firstLineChars="50" w:firstLine="120"/>
-        <w:rPr>
-          <w:rFonts w:hAnsi="宋体" w:cs="宋体"/>
-          <w:sz w:val="24"/>
-          <w:szCs w:val="24"/>
-        </w:rPr>
-      </w:pPr>
-      <w:r>
-        <w:rPr>
-          <w:rFonts w:hAnsi="宋体" w:cs="宋体" w:hint="eastAsia"/>
-          <w:sz w:val="24"/>
-          <w:szCs w:val="24"/>
-        </w:rPr>
-        <w:t>3.</w:t>
-      </w:r>
+        <w:numPr>
+          <w:ilvl w:val="0"/>
+          <w:numId w:val="2"/>
+        </w:numPr>
+        <w:rPr>
+          <w:rFonts w:hAnsi="宋体" w:cs="宋体"/>
+          <w:sz w:val="24"/>
+          <w:szCs w:val="24"/>
+        </w:rPr>
+      </w:pPr>
       <w:r>
         <w:rPr>
           <w:rFonts w:hAnsi="宋体" w:cs="宋体" w:hint="eastAsia"/>
@@ -170,21 +155,16 @@
     <w:p>
       <w:pPr>
         <w:pStyle w:val="a3"/>
-        <w:ind w:firstLineChars="50" w:firstLine="120"/>
-        <w:rPr>
-          <w:rFonts w:hAnsi="宋体" w:cs="宋体"/>
-          <w:sz w:val="24"/>
-          <w:szCs w:val="24"/>
-        </w:rPr>
-      </w:pPr>
-      <w:r>
-        <w:rPr>
-          <w:rFonts w:hAnsi="宋体" w:cs="宋体" w:hint="eastAsia"/>
-          <w:sz w:val="24"/>
-          <w:szCs w:val="24"/>
-        </w:rPr>
-        <w:t>4.</w:t>
-      </w:r>
+        <w:numPr>
+          <w:ilvl w:val="0"/>
+          <w:numId w:val="2"/>
+        </w:numPr>
+        <w:rPr>
+          <w:rFonts w:hAnsi="宋体" w:cs="宋体"/>
+          <w:sz w:val="24"/>
+          <w:szCs w:val="24"/>
+        </w:rPr>
+      </w:pPr>
       <w:r>
         <w:rPr>
           <w:rFonts w:hAnsi="宋体" w:cs="宋体" w:hint="eastAsia"/>
@@ -216,6 +196,72 @@
           <w:szCs w:val="24"/>
         </w:rPr>
         <w:t>；</w:t>
+      </w:r>
+    </w:p>
+    <w:p>
+      <w:pPr>
+        <w:pStyle w:val="a3"/>
+        <w:numPr>
+          <w:ilvl w:val="0"/>
+          <w:numId w:val="2"/>
+        </w:numPr>
+        <w:rPr>
+          <w:rFonts w:hAnsi="宋体" w:cs="宋体"/>
+          <w:sz w:val="24"/>
+          <w:szCs w:val="24"/>
+        </w:rPr>
+      </w:pPr>
+      <w:r>
+        <w:rPr>
+          <w:rFonts w:hAnsi="宋体" w:cs="宋体" w:hint="eastAsia"/>
+          <w:sz w:val="24"/>
+          <w:szCs w:val="24"/>
+        </w:rPr>
+        <w:t>将最后3个图标改成分享到；</w:t>
+      </w:r>
+    </w:p>
+    <w:p>
+      <w:pPr>
+        <w:pStyle w:val="a3"/>
+        <w:numPr>
+          <w:ilvl w:val="0"/>
+          <w:numId w:val="2"/>
+        </w:numPr>
+        <w:rPr>
+          <w:rFonts w:hAnsi="宋体" w:cs="宋体"/>
+          <w:sz w:val="24"/>
+          <w:szCs w:val="24"/>
+        </w:rPr>
+      </w:pPr>
+      <w:r>
+        <w:rPr>
+          <w:rFonts w:hAnsi="宋体" w:cs="宋体" w:hint="eastAsia"/>
+          <w:sz w:val="24"/>
+          <w:szCs w:val="24"/>
+        </w:rPr>
+        <w:t>将back to top的fixed到手机端的右下方，当屏幕滚动一屏时出现，否则消失；</w:t>
+      </w:r>
+    </w:p>
+    <w:p>
+      <w:pPr>
+        <w:pStyle w:val="a3"/>
+        <w:numPr>
+          <w:ilvl w:val="0"/>
+          <w:numId w:val="2"/>
+        </w:numPr>
+        <w:rPr>
+          <w:rFonts w:hAnsi="宋体" w:cs="宋体"/>
+          <w:sz w:val="24"/>
+          <w:szCs w:val="24"/>
+        </w:rPr>
+      </w:pPr>
+      <w:r>
+        <w:rPr>
+          <w:rFonts w:hAnsi="宋体" w:cs="宋体" w:hint="eastAsia"/>
+          <w:sz w:val="24"/>
+          <w:szCs w:val="24"/>
+        </w:rPr>
+        <w:t>在手机端时点击菜单导航栏显示，当滑动屏幕时导航栏消失；</w:t>
       </w:r>
     </w:p>
     <w:p>
@@ -471,8 +517,97 @@
       </w:rPr>
     </w:lvl>
   </w:abstractNum>
+  <w:abstractNum w:abstractNumId="1">
+    <w:nsid w:val="7AEC0119"/>
+    <w:multiLevelType w:val="hybridMultilevel"/>
+    <w:tmpl w:val="82FA0FDC"/>
+    <w:lvl w:ilvl="0" w:tplc="0409000F">
+      <w:start w:val="1"/>
+      <w:numFmt w:val="decimal"/>
+      <w:lvlText w:val="%1."/>
+      <w:lvlJc w:val="left"/>
+      <w:pPr>
+        <w:ind w:left="540" w:hanging="420"/>
+      </w:pPr>
+    </w:lvl>
+    <w:lvl w:ilvl="1" w:tplc="04090019" w:tentative="1">
+      <w:start w:val="1"/>
+      <w:numFmt w:val="lowerLetter"/>
+      <w:lvlText w:val="%2)"/>
+      <w:lvlJc w:val="left"/>
+      <w:pPr>
+        <w:ind w:left="960" w:hanging="420"/>
+      </w:pPr>
+    </w:lvl>
+    <w:lvl w:ilvl="2" w:tplc="0409001B" w:tentative="1">
+      <w:start w:val="1"/>
+      <w:numFmt w:val="lowerRoman"/>
+      <w:lvlText w:val="%3."/>
+      <w:lvlJc w:val="right"/>
+      <w:pPr>
+        <w:ind w:left="1380" w:hanging="420"/>
+      </w:pPr>
+    </w:lvl>
+    <w:lvl w:ilvl="3" w:tplc="0409000F" w:tentative="1">
+      <w:start w:val="1"/>
+      <w:numFmt w:val="decimal"/>
+      <w:lvlText w:val="%4."/>
+      <w:lvlJc w:val="left"/>
+      <w:pPr>
+        <w:ind w:left="1800" w:hanging="420"/>
+      </w:pPr>
+    </w:lvl>
+    <w:lvl w:ilvl="4" w:tplc="04090019" w:tentative="1">
+      <w:start w:val="1"/>
+      <w:numFmt w:val="lowerLetter"/>
+      <w:lvlText w:val="%5)"/>
+      <w:lvlJc w:val="left"/>
+      <w:pPr>
+        <w:ind w:left="2220" w:hanging="420"/>
+      </w:pPr>
+    </w:lvl>
+    <w:lvl w:ilvl="5" w:tplc="0409001B" w:tentative="1">
+      <w:start w:val="1"/>
+      <w:numFmt w:val="lowerRoman"/>
+      <w:lvlText w:val="%6."/>
+      <w:lvlJc w:val="right"/>
+      <w:pPr>
+        <w:ind w:left="2640" w:hanging="420"/>
+      </w:pPr>
+    </w:lvl>
+    <w:lvl w:ilvl="6" w:tplc="0409000F" w:tentative="1">
+      <w:start w:val="1"/>
+      <w:numFmt w:val="decimal"/>
+      <w:lvlText w:val="%7."/>
+      <w:lvlJc w:val="left"/>
+      <w:pPr>
+        <w:ind w:left="3060" w:hanging="420"/>
+      </w:pPr>
+    </w:lvl>
+    <w:lvl w:ilvl="7" w:tplc="04090019" w:tentative="1">
+      <w:start w:val="1"/>
+      <w:numFmt w:val="lowerLetter"/>
+      <w:lvlText w:val="%8)"/>
+      <w:lvlJc w:val="left"/>
+      <w:pPr>
+        <w:ind w:left="3480" w:hanging="420"/>
+      </w:pPr>
+    </w:lvl>
+    <w:lvl w:ilvl="8" w:tplc="0409001B" w:tentative="1">
+      <w:start w:val="1"/>
+      <w:numFmt w:val="lowerRoman"/>
+      <w:lvlText w:val="%9."/>
+      <w:lvlJc w:val="right"/>
+      <w:pPr>
+        <w:ind w:left="3900" w:hanging="420"/>
+      </w:pPr>
+    </w:lvl>
+  </w:abstractNum>
   <w:num w:numId="1">
     <w:abstractNumId w:val="0"/>
+  </w:num>
+  <w:num w:numId="2">
+    <w:abstractNumId w:val="1"/>
   </w:num>
 </w:numbering>
 </file>
@@ -1038,7 +1173,7 @@
 </file>
 
 <file path=customXml/itemProps1.xml><?xml version="1.0" encoding="utf-8"?>
-<ds:datastoreItem xmlns:ds="http://schemas.openxmlformats.org/officeDocument/2006/customXml" ds:itemID="{3F744793-3496-426E-B1C7-3A488E590E06}">
+<ds:datastoreItem xmlns:ds="http://schemas.openxmlformats.org/officeDocument/2006/customXml" ds:itemID="{DDF5C776-85EF-4435-9339-A608D7DC446F}">
   <ds:schemaRefs>
     <ds:schemaRef ds:uri="http://schemas.openxmlformats.org/officeDocument/2006/bibliography"/>
   </ds:schemaRefs>

</xml_diff>